<commit_message>
Basic outline of our architectural responsibilities
</commit_message>
<xml_diff>
--- a/Shaun & William/Architectural Responsibilities Brainstorming.docx
+++ b/Shaun & William/Architectural Responsibilities Brainstorming.docx
@@ -404,45 +404,13 @@
     <w:p>
       <w:pPr>
         <w:pStyle w:val="ListParagraph"/>
+        <w:spacing w:before="0" w:after="160"/>
         <w:ind w:left="0" w:right="0" w:hanging="0"/>
-        <w:rPr/>
-      </w:pPr>
-      <w:r>
-        <w:rPr/>
-        <w:t xml:space="preserve"> </w:t>
-      </w:r>
-    </w:p>
-    <w:p>
-      <w:pPr>
-        <w:pStyle w:val="Normal"/>
-        <w:rPr/>
-      </w:pPr>
-      <w:r>
-        <w:rPr/>
-      </w:r>
-    </w:p>
-    <w:p>
-      <w:pPr>
-        <w:pStyle w:val="Normal"/>
-        <w:rPr/>
-      </w:pPr>
-      <w:r>
-        <w:rPr/>
-      </w:r>
-    </w:p>
-    <w:p>
-      <w:pPr>
-        <w:pStyle w:val="Normal"/>
-        <w:jc w:val="center"/>
-        <w:rPr>
-          <w:sz w:val="14"/>
-        </w:rPr>
-      </w:pPr>
-      <w:r>
-        <w:rPr>
-          <w:sz w:val="14"/>
-        </w:rPr>
-        <w:t>*We still need to elaborate on each suggested point above</w:t>
+        <w:contextualSpacing/>
+        <w:rPr/>
+      </w:pPr>
+      <w:r>
+        <w:rPr/>
       </w:r>
     </w:p>
     <w:sectPr>

</xml_diff>